<commit_message>
Made edits to the docs
</commit_message>
<xml_diff>
--- a/Notes.docx
+++ b/Notes.docx
@@ -223,9 +223,12 @@
           <w:numId w:val="1"/>
         </w:numPr>
         <w:rPr>
-          <w:rFonts w:ascii="Calibri" w:hAnsi="Calibri" w:cs="Calibri"/>
-          <w:sz w:val="28"/>
-          <w:szCs w:val="28"/>
+          <w:rStyle w:val="Hyperlink"/>
+          <w:rFonts w:ascii="Calibri" w:hAnsi="Calibri" w:cs="Calibri"/>
+          <w:color w:val="auto"/>
+          <w:sz w:val="28"/>
+          <w:szCs w:val="28"/>
+          <w:u w:val="none"/>
           <w:lang w:val="en-US"/>
         </w:rPr>
       </w:pPr>
@@ -271,6 +274,179 @@
     </w:p>
     <w:p>
       <w:pPr>
+        <w:pStyle w:val="ListParagraph"/>
+        <w:numPr>
+          <w:ilvl w:val="0"/>
+          <w:numId w:val="1"/>
+        </w:numPr>
+        <w:rPr>
+          <w:rStyle w:val="Hyperlink"/>
+          <w:rFonts w:ascii="Calibri" w:hAnsi="Calibri" w:cs="Calibri"/>
+          <w:color w:val="auto"/>
+          <w:sz w:val="28"/>
+          <w:szCs w:val="28"/>
+          <w:u w:val="none"/>
+          <w:lang w:val="en-US"/>
+        </w:rPr>
+      </w:pPr>
+      <w:r>
+        <w:rPr>
+          <w:rStyle w:val="Hyperlink"/>
+          <w:rFonts w:ascii="Calibri" w:hAnsi="Calibri" w:cs="Calibri"/>
+          <w:color w:val="000000" w:themeColor="text1"/>
+          <w:sz w:val="28"/>
+          <w:szCs w:val="28"/>
+          <w:u w:val="none"/>
+          <w:lang w:val="en-US"/>
+        </w:rPr>
+        <w:t>Prompting Techniques -</w:t>
+      </w:r>
+      <w:r>
+        <w:rPr>
+          <w:rStyle w:val="Hyperlink"/>
+          <w:rFonts w:ascii="Calibri" w:hAnsi="Calibri" w:cs="Calibri"/>
+          <w:color w:val="000000" w:themeColor="text1"/>
+          <w:sz w:val="28"/>
+          <w:szCs w:val="28"/>
+          <w:lang w:val="en-US"/>
+        </w:rPr>
+        <w:t xml:space="preserve"> </w:t>
+      </w:r>
+      <w:hyperlink r:id="rId10" w:history="1">
+        <w:r>
+          <w:rPr>
+            <w:rStyle w:val="Hyperlink"/>
+            <w:rFonts w:ascii="Calibri" w:hAnsi="Calibri" w:cs="Calibri"/>
+            <w:sz w:val="28"/>
+            <w:szCs w:val="28"/>
+            <w:lang w:val="en-US"/>
+          </w:rPr>
+          <w:t>https://chatgpt.com/share/67077124-04ac-8001-a517-8f114cad5611</w:t>
+        </w:r>
+      </w:hyperlink>
+    </w:p>
+    <w:p>
+      <w:pPr>
+        <w:pStyle w:val="ListParagraph"/>
+        <w:rPr>
+          <w:rFonts w:ascii="Calibri" w:hAnsi="Calibri" w:cs="Calibri"/>
+          <w:sz w:val="28"/>
+          <w:szCs w:val="28"/>
+          <w:lang w:val="en-US"/>
+        </w:rPr>
+      </w:pPr>
+      <w:hyperlink r:id="rId11" w:history="1">
+        <w:r>
+          <w:rPr>
+            <w:rStyle w:val="Hyperlink"/>
+            <w:rFonts w:ascii="Calibri" w:hAnsi="Calibri" w:cs="Calibri"/>
+            <w:sz w:val="28"/>
+            <w:szCs w:val="28"/>
+            <w:lang w:val="en-US"/>
+          </w:rPr>
+          <w:t>https://chatgpt.com/share/670e39d5-ba50-800b-b6be-7cc140e9b08e</w:t>
+        </w:r>
+      </w:hyperlink>
+    </w:p>
+    <w:p>
+      <w:pPr>
+        <w:pStyle w:val="ListParagraph"/>
+        <w:numPr>
+          <w:ilvl w:val="0"/>
+          <w:numId w:val="1"/>
+        </w:numPr>
+        <w:rPr>
+          <w:rFonts w:ascii="Calibri" w:hAnsi="Calibri" w:cs="Calibri"/>
+          <w:sz w:val="28"/>
+          <w:szCs w:val="28"/>
+          <w:lang w:val="en-US"/>
+        </w:rPr>
+      </w:pPr>
+      <w:r>
+        <w:rPr>
+          <w:rFonts w:ascii="Calibri" w:hAnsi="Calibri" w:cs="Calibri"/>
+          <w:sz w:val="28"/>
+          <w:szCs w:val="28"/>
+          <w:lang w:val="en-US"/>
+        </w:rPr>
+        <w:t>Image Generator (</w:t>
+      </w:r>
+      <w:proofErr w:type="spellStart"/>
+      <w:r>
+        <w:rPr>
+          <w:rFonts w:ascii="Calibri" w:hAnsi="Calibri" w:cs="Calibri"/>
+          <w:sz w:val="28"/>
+          <w:szCs w:val="28"/>
+          <w:lang w:val="en-US"/>
+        </w:rPr>
+        <w:t>Fotor</w:t>
+      </w:r>
+      <w:proofErr w:type="spellEnd"/>
+      <w:r>
+        <w:rPr>
+          <w:rFonts w:ascii="Calibri" w:hAnsi="Calibri" w:cs="Calibri"/>
+          <w:sz w:val="28"/>
+          <w:szCs w:val="28"/>
+          <w:lang w:val="en-US"/>
+        </w:rPr>
+        <w:t xml:space="preserve">) - </w:t>
+      </w:r>
+      <w:hyperlink r:id="rId12" w:history="1">
+        <w:r>
+          <w:rPr>
+            <w:rStyle w:val="Hyperlink"/>
+            <w:rFonts w:ascii="Calibri" w:hAnsi="Calibri" w:cs="Calibri"/>
+            <w:sz w:val="28"/>
+            <w:szCs w:val="28"/>
+            <w:lang w:val="en-US"/>
+          </w:rPr>
+          <w:t>https://www.fotor.com/ai-image-generator/</w:t>
+        </w:r>
+      </w:hyperlink>
+    </w:p>
+    <w:p>
+      <w:pPr>
+        <w:pStyle w:val="ListParagraph"/>
+        <w:numPr>
+          <w:ilvl w:val="0"/>
+          <w:numId w:val="1"/>
+        </w:numPr>
+        <w:rPr>
+          <w:rFonts w:ascii="Calibri" w:hAnsi="Calibri" w:cs="Calibri"/>
+          <w:sz w:val="28"/>
+          <w:szCs w:val="28"/>
+          <w:lang w:val="en-US"/>
+        </w:rPr>
+      </w:pPr>
+      <w:r>
+        <w:rPr>
+          <w:rFonts w:ascii="Calibri" w:hAnsi="Calibri" w:cs="Calibri"/>
+          <w:sz w:val="28"/>
+          <w:szCs w:val="28"/>
+          <w:lang w:val="en-US"/>
+        </w:rPr>
+        <w:t xml:space="preserve">Image Generation Prompts - </w:t>
+      </w:r>
+      <w:hyperlink r:id="rId13" w:history="1">
+        <w:r>
+          <w:rPr>
+            <w:rStyle w:val="Hyperlink"/>
+            <w:rFonts w:ascii="Calibri" w:hAnsi="Calibri" w:cs="Calibri"/>
+            <w:sz w:val="28"/>
+            <w:szCs w:val="28"/>
+            <w:lang w:val="en-US"/>
+          </w:rPr>
+          <w:t>https://www.analyticsvidhya.com/blog/2025/03/gpt-4o-image-generation-prompts/</w:t>
+        </w:r>
+      </w:hyperlink>
+    </w:p>
+    <w:p>
+      <w:pPr>
+        <w:pStyle w:val="ListParagraph"/>
+        <w:numPr>
+          <w:ilvl w:val="0"/>
+          <w:numId w:val="1"/>
+        </w:numPr>
         <w:rPr>
           <w:rFonts w:ascii="Calibri" w:hAnsi="Calibri" w:cs="Calibri"/>
           <w:sz w:val="28"/>

</xml_diff>